<commit_message>
Finished HW2 report. Made slight adjustments to code.
</commit_message>
<xml_diff>
--- a/HW2/HW2 Report.docx
+++ b/HW2/HW2 Report.docx
@@ -269,34 +269,111 @@
     </w:p>
     <w:p>
       <w:r>
-        <w:t xml:space="preserve">In this implementation, the </w:t>
-      </w:r>
-      <w:r>
-        <w:t xml:space="preserve">image size will be 800×800 and the </w:t>
-      </w:r>
-      <w:r>
-        <w:t xml:space="preserve">origin of the ellipse will be translated </w:t>
-      </w:r>
-      <w:r>
-        <w:t xml:space="preserve">up </w:t>
-      </w:r>
-      <w:r>
-        <w:t>400 pixels. This will ensure that the bottom half of the ellipse is not cut off</w:t>
-      </w:r>
-      <w:r>
-        <w:t xml:space="preserve"> by the bounds of the image.</w:t>
+        <w:t xml:space="preserve">Each implementation of these four problems </w:t>
+      </w:r>
+      <w:r>
+        <w:t>utilizes</w:t>
       </w:r>
       <w:r>
         <w:t xml:space="preserve"> </w:t>
       </w:r>
       <w:r>
-        <w:t>The main function will initially fill the canvas with black, and then call</w:t>
-      </w:r>
-      <w:r>
-        <w:t>s</w:t>
-      </w:r>
-      <w:r>
-        <w:t xml:space="preserve"> </w:t>
+        <w:t xml:space="preserve">variables declared at the beginning of each function that can be changed to configure the overall shape of the </w:t>
+      </w:r>
+      <w:r>
+        <w:t>render. This allows each problem to be easily configured without getting into the meat of the implementation.</w:t>
+      </w:r>
+    </w:p>
+    <w:p>
+      <w:r>
+        <w:tab/>
+        <w:t>Each problem makes</w:t>
+      </w:r>
+      <w:r>
+        <w:t xml:space="preserve"> heavy</w:t>
+      </w:r>
+      <w:r>
+        <w:t xml:space="preserve"> use of the </w:t>
+      </w:r>
+      <w:proofErr w:type="spellStart"/>
+      <w:r>
+        <w:t>glPushMatrix</w:t>
+      </w:r>
+      <w:proofErr w:type="spellEnd"/>
+      <w:r>
+        <w:t xml:space="preserve">() and </w:t>
+      </w:r>
+      <w:proofErr w:type="spellStart"/>
+      <w:r>
+        <w:t>glPopMatrix</w:t>
+      </w:r>
+      <w:proofErr w:type="spellEnd"/>
+      <w:r>
+        <w:t>() functions</w:t>
+      </w:r>
+      <w:r>
+        <w:t xml:space="preserve"> provided by the freeglut</w:t>
+      </w:r>
+      <w:r>
+        <w:t xml:space="preserve">-3.2.1 package. </w:t>
+      </w:r>
+      <w:proofErr w:type="spellStart"/>
+      <w:r>
+        <w:t>glPushMatrix</w:t>
+      </w:r>
+      <w:proofErr w:type="spellEnd"/>
+      <w:r>
+        <w:t xml:space="preserve">() is used whenever a transformation of any kind is needed, otherwise it would </w:t>
+      </w:r>
+      <w:proofErr w:type="spellStart"/>
+      <w:r>
+        <w:t>tranform</w:t>
+      </w:r>
+      <w:proofErr w:type="spellEnd"/>
+      <w:r>
+        <w:t xml:space="preserve"> the whole scene. </w:t>
+      </w:r>
+      <w:proofErr w:type="spellStart"/>
+      <w:r>
+        <w:t>glPushMatrix</w:t>
+      </w:r>
+      <w:proofErr w:type="spellEnd"/>
+      <w:r>
+        <w:t xml:space="preserve"> can also be </w:t>
+      </w:r>
+      <w:r>
+        <w:t>nested to</w:t>
+      </w:r>
+      <w:r>
+        <w:t>, essentially, make a transformation within a transformation such as rotating a flower petal on the base of the flower, wh</w:t>
+      </w:r>
+      <w:r>
+        <w:t>ich has its own rotation transformation from the stem.</w:t>
+      </w:r>
+    </w:p>
+    <w:p>
+      <w:pPr>
+        <w:pStyle w:val="Heading2"/>
+      </w:pPr>
+      <w:r>
+        <w:t xml:space="preserve">3.1  </w:t>
+      </w:r>
+      <w:r>
+        <w:t>problem1</w:t>
+      </w:r>
+    </w:p>
+    <w:p>
+      <w:r>
+        <w:t xml:space="preserve">This implementation consists of </w:t>
+      </w:r>
+      <w:r>
+        <w:t>four</w:t>
+      </w:r>
+      <w:r>
+        <w:t xml:space="preserve"> configurable</w:t>
+      </w:r>
+      <w:r>
+        <w:t xml:space="preserve"> variables: </w:t>
       </w:r>
       <w:proofErr w:type="spellStart"/>
       <w:r>
@@ -304,45 +381,45 @@
           <w:i/>
           <w:iCs/>
         </w:rPr>
-        <w:t>MidpointEllipse</w:t>
-      </w:r>
-      <w:proofErr w:type="spellEnd"/>
-      <w:r>
-        <w:t xml:space="preserve"> </w:t>
-      </w:r>
-      <w:r>
-        <w:t xml:space="preserve">with the parameters </w:t>
-      </w:r>
-      <w:proofErr w:type="spellStart"/>
+        <w:t>numTeapots</w:t>
+      </w:r>
+      <w:proofErr w:type="spellEnd"/>
       <w:r>
         <w:rPr>
           <w:i/>
           <w:iCs/>
         </w:rPr>
-        <w:t>offsetY</w:t>
-      </w:r>
-      <w:proofErr w:type="spellEnd"/>
+        <w:t>, radius,</w:t>
+      </w:r>
+      <w:r>
+        <w:t xml:space="preserve"> </w:t>
+      </w:r>
+      <w:proofErr w:type="spellStart"/>
       <w:r>
         <w:rPr>
           <w:i/>
           <w:iCs/>
         </w:rPr>
-        <w:t>=</w:t>
-      </w:r>
+        <w:t>vOffset</w:t>
+      </w:r>
+      <w:proofErr w:type="spellEnd"/>
+      <w:r>
+        <w:t xml:space="preserve">, and </w:t>
+      </w:r>
+      <w:proofErr w:type="spellStart"/>
       <w:r>
         <w:rPr>
           <w:i/>
           <w:iCs/>
         </w:rPr>
-        <w:t xml:space="preserve">0, </w:t>
-      </w:r>
-      <w:proofErr w:type="spellStart"/>
+        <w:t>teapotTil</w:t>
+      </w:r>
       <w:r>
         <w:rPr>
           <w:i/>
           <w:iCs/>
         </w:rPr>
-        <w:t>offsetX</w:t>
+        <w:t>t</w:t>
       </w:r>
       <w:proofErr w:type="spellEnd"/>
       <w:r>
@@ -350,81 +427,59 @@
           <w:i/>
           <w:iCs/>
         </w:rPr>
-        <w:t>=400, a=12*64, and b*6*64</w:t>
-      </w:r>
-      <w:r>
-        <w:t xml:space="preserve">, where </w:t>
-      </w:r>
-      <w:r>
-        <w:rPr>
-          <w:i/>
-          <w:iCs/>
-        </w:rPr>
-        <w:t>a</w:t>
-      </w:r>
-      <w:r>
-        <w:t xml:space="preserve"> is </w:t>
-      </w:r>
-      <w:r>
-        <w:t xml:space="preserve">the </w:t>
-      </w:r>
-      <w:r>
-        <w:t>major</w:t>
-      </w:r>
-      <w:r>
-        <w:t xml:space="preserve"> axis and </w:t>
-      </w:r>
-      <w:r>
-        <w:rPr>
-          <w:i/>
-          <w:iCs/>
-        </w:rPr>
-        <w:t>b</w:t>
-      </w:r>
-      <w:r>
-        <w:t xml:space="preserve"> is the </w:t>
-      </w:r>
-      <w:r>
-        <w:t>minor</w:t>
-      </w:r>
-      <w:r>
-        <w:t xml:space="preserve"> axis.</w:t>
-      </w:r>
-      <w:r>
-        <w:t xml:space="preserve"> Then the </w:t>
-      </w:r>
-      <w:r>
-        <w:t>image is saved to a bmp file.</w:t>
-      </w:r>
-    </w:p>
-    <w:p>
-      <w:pPr>
-        <w:pStyle w:val="Heading2"/>
-      </w:pPr>
-      <w:r>
-        <w:t xml:space="preserve">3.1  </w:t>
-      </w:r>
-      <w:proofErr w:type="spellStart"/>
-      <w:r>
-        <w:t>MidpointEllipse</w:t>
-      </w:r>
-      <w:proofErr w:type="spellEnd"/>
-    </w:p>
-    <w:p>
-      <w:r>
-        <w:t xml:space="preserve">This function will draw, and only draw the first quadrant of an ellipse. </w:t>
-      </w:r>
-      <w:r>
-        <w:t>The algorithm is divided into two regions</w:t>
-      </w:r>
-      <w:r>
-        <w:t xml:space="preserve"> with region 1 transitioning to region 2 when the slope of the ellipse reaches </w:t>
-      </w:r>
-      <w:r>
-        <w:t>-1.</w:t>
-      </w:r>
-      <w:r>
-        <w:t xml:space="preserve"> The slope is defined by </w:t>
+        <w:t>.</w:t>
+      </w:r>
+      <w:r>
+        <w:t xml:space="preserve"> </w:t>
+      </w:r>
+      <w:proofErr w:type="spellStart"/>
+      <w:r>
+        <w:t>numTeapots</w:t>
+      </w:r>
+      <w:proofErr w:type="spellEnd"/>
+      <w:r>
+        <w:t xml:space="preserve"> allows you to set the number of teapots to render in the circular shape</w:t>
+      </w:r>
+      <w:r>
+        <w:t xml:space="preserve">; </w:t>
+      </w:r>
+      <w:r>
+        <w:lastRenderedPageBreak/>
+        <w:t xml:space="preserve">radius allows you to set the distance from the center of the world that the teapot revolves around; </w:t>
+      </w:r>
+      <w:proofErr w:type="spellStart"/>
+      <w:r>
+        <w:t>vOffset</w:t>
+      </w:r>
+      <w:proofErr w:type="spellEnd"/>
+      <w:r>
+        <w:t xml:space="preserve"> allows you to set the </w:t>
+      </w:r>
+      <w:r>
+        <w:t>offset perpendicular to the line in-between the center of the world and the teapot</w:t>
+      </w:r>
+      <w:r>
+        <w:t xml:space="preserve">; and </w:t>
+      </w:r>
+      <w:proofErr w:type="spellStart"/>
+      <w:r>
+        <w:t>teapotTilt</w:t>
+      </w:r>
+      <w:proofErr w:type="spellEnd"/>
+      <w:r>
+        <w:t xml:space="preserve"> sets the forward or backward tilt of the teapot.</w:t>
+      </w:r>
+    </w:p>
+    <w:p>
+      <w:r>
+        <w:tab/>
+        <w:t>For each teapot, a total of three transformation are applied</w:t>
+      </w:r>
+      <w:r>
+        <w:t xml:space="preserve"> within a single matrix. The first transformation rotates </w:t>
+      </w:r>
+      <w:r>
+        <w:t xml:space="preserve">the teapot at the center of the world by increments of </w:t>
       </w:r>
       <m:oMath>
         <m:f>
@@ -438,10 +493,13 @@
           </m:fPr>
           <m:num>
             <m:r>
+              <m:rPr>
+                <m:sty m:val="p"/>
+              </m:rPr>
               <w:rPr>
                 <w:rFonts w:ascii="Cambria Math" w:hAnsi="Cambria Math"/>
               </w:rPr>
-              <m:t>dx</m:t>
+              <m:t>360°</m:t>
             </m:r>
           </m:num>
           <m:den>
@@ -449,165 +507,62 @@
               <w:rPr>
                 <w:rFonts w:ascii="Cambria Math" w:hAnsi="Cambria Math"/>
               </w:rPr>
-              <m:t>dy</m:t>
-            </m:r>
-          </m:den>
-        </m:f>
-        <m:r>
-          <w:rPr>
-            <w:rFonts w:ascii="Cambria Math" w:hAnsi="Cambria Math"/>
-          </w:rPr>
-          <m:t>=</m:t>
-        </m:r>
-        <m:f>
-          <m:fPr>
-            <m:ctrlPr>
-              <w:rPr>
-                <w:rFonts w:ascii="Cambria Math" w:hAnsi="Cambria Math"/>
-                <w:i/>
-              </w:rPr>
-            </m:ctrlPr>
-          </m:fPr>
-          <m:num>
-            <m:r>
-              <w:rPr>
-                <w:rFonts w:ascii="Cambria Math" w:hAnsi="Cambria Math"/>
-              </w:rPr>
-              <m:t>2</m:t>
-            </m:r>
-            <m:sSup>
-              <m:sSupPr>
-                <m:ctrlPr>
-                  <w:rPr>
-                    <w:rFonts w:ascii="Cambria Math" w:hAnsi="Cambria Math"/>
-                    <w:i/>
-                  </w:rPr>
-                </m:ctrlPr>
-              </m:sSupPr>
-              <m:e>
-                <m:r>
-                  <w:rPr>
-                    <w:rFonts w:ascii="Cambria Math" w:hAnsi="Cambria Math"/>
-                  </w:rPr>
-                  <m:t>b</m:t>
-                </m:r>
-              </m:e>
-              <m:sup>
-                <m:r>
-                  <w:rPr>
-                    <w:rFonts w:ascii="Cambria Math" w:hAnsi="Cambria Math"/>
-                  </w:rPr>
-                  <m:t>2</m:t>
-                </m:r>
-              </m:sup>
-            </m:sSup>
-            <m:r>
-              <w:rPr>
-                <w:rFonts w:ascii="Cambria Math" w:hAnsi="Cambria Math"/>
-              </w:rPr>
-              <m:t>x</m:t>
-            </m:r>
-          </m:num>
-          <m:den>
-            <m:r>
-              <w:rPr>
-                <w:rFonts w:ascii="Cambria Math" w:hAnsi="Cambria Math"/>
-              </w:rPr>
-              <m:t>2</m:t>
-            </m:r>
-            <m:sSup>
-              <m:sSupPr>
-                <m:ctrlPr>
-                  <w:rPr>
-                    <w:rFonts w:ascii="Cambria Math" w:hAnsi="Cambria Math"/>
-                    <w:i/>
-                  </w:rPr>
-                </m:ctrlPr>
-              </m:sSupPr>
-              <m:e>
-                <m:r>
-                  <w:rPr>
-                    <w:rFonts w:ascii="Cambria Math" w:hAnsi="Cambria Math"/>
-                  </w:rPr>
-                  <m:t>a</m:t>
-                </m:r>
-              </m:e>
-              <m:sup>
-                <m:r>
-                  <w:rPr>
-                    <w:rFonts w:ascii="Cambria Math" w:hAnsi="Cambria Math"/>
-                  </w:rPr>
-                  <m:t>2</m:t>
-                </m:r>
-              </m:sup>
-            </m:sSup>
-            <m:r>
-              <w:rPr>
-                <w:rFonts w:ascii="Cambria Math" w:hAnsi="Cambria Math"/>
-              </w:rPr>
-              <m:t>y</m:t>
+              <m:t>numTeapots*teapotIdx</m:t>
             </m:r>
           </m:den>
         </m:f>
       </m:oMath>
       <w:r>
-        <w:t>.</w:t>
-      </w:r>
-    </w:p>
-    <w:p>
-      <w:r>
-        <w:lastRenderedPageBreak/>
-        <w:tab/>
-      </w:r>
-      <w:r>
-        <w:t>The first region is computed using a while loop</w:t>
-      </w:r>
-      <w:r>
-        <w:t xml:space="preserve"> that exits on the condition that </w:t>
-      </w:r>
-      <w:r>
-        <w:t>the slope reaches -1. In the first iteration</w:t>
-      </w:r>
-      <w:r>
-        <w:t xml:space="preserve">, </w:t>
-      </w:r>
+        <w:t>. The second transformation translates the teapot to the right in the local coordinate</w:t>
+      </w:r>
+      <w:r>
+        <w:t xml:space="preserve"> system </w:t>
+      </w:r>
+      <w:r>
+        <w:t>(radius) and translated up (</w:t>
+      </w:r>
+      <w:proofErr w:type="spellStart"/>
+      <w:r>
+        <w:t>vOffset</w:t>
+      </w:r>
+      <w:proofErr w:type="spellEnd"/>
+      <w:r>
+        <w:t xml:space="preserve">). The third transformation tilts the teapot </w:t>
+      </w:r>
+      <w:r>
+        <w:t>around the z-axis</w:t>
+      </w:r>
+      <w:r>
+        <w:t xml:space="preserve"> around the teapots center.</w:t>
+      </w:r>
+    </w:p>
+    <w:p>
+      <w:pPr>
+        <w:pStyle w:val="Heading2"/>
+      </w:pPr>
+      <w:r>
+        <w:t>3.2 problem2</w:t>
+      </w:r>
+    </w:p>
+    <w:p>
+      <w:r>
+        <w:t xml:space="preserve">This implementation consists of four configurable variables: </w:t>
+      </w:r>
+      <w:proofErr w:type="spellStart"/>
       <w:r>
         <w:rPr>
           <w:i/>
           <w:iCs/>
         </w:rPr>
-        <w:t>x</w:t>
-      </w:r>
-      <w:r>
-        <w:t xml:space="preserve"> will start at 0 any </w:t>
-      </w:r>
+        <w:t>startHeight</w:t>
+      </w:r>
+      <w:proofErr w:type="spellEnd"/>
       <w:r>
         <w:rPr>
           <w:i/>
           <w:iCs/>
         </w:rPr>
-        <w:t>y</w:t>
-      </w:r>
-      <w:r>
-        <w:t xml:space="preserve"> will start </w:t>
-      </w:r>
-      <w:r>
-        <w:t xml:space="preserve">at the </w:t>
-      </w:r>
-      <w:r>
-        <w:t>minor</w:t>
-      </w:r>
-      <w:r>
-        <w:t xml:space="preserve"> axis</w:t>
-      </w:r>
-      <w:r>
-        <w:t>.</w:t>
-      </w:r>
-      <w:r>
-        <w:t xml:space="preserve"> </w:t>
-      </w:r>
-      <w:r>
-        <w:t xml:space="preserve">The first pixel (and its mirrored counterpart) is drawn by calling </w:t>
+        <w:t xml:space="preserve">, </w:t>
       </w:r>
       <w:proofErr w:type="spellStart"/>
       <w:r>
@@ -615,202 +570,227 @@
           <w:i/>
           <w:iCs/>
         </w:rPr>
-        <w:t>FlipAndDraw</w:t>
-      </w:r>
-      <w:proofErr w:type="spellEnd"/>
-      <w:r>
-        <w:t xml:space="preserve">. </w:t>
-      </w:r>
-      <w:r>
-        <w:t xml:space="preserve">Before the first iteration, </w:t>
-      </w:r>
-      <w:r>
-        <w:t xml:space="preserve">a </w:t>
-      </w:r>
+        <w:t>stepWidth</w:t>
+      </w:r>
+      <w:proofErr w:type="spellEnd"/>
       <w:r>
         <w:rPr>
           <w:i/>
           <w:iCs/>
         </w:rPr>
-        <w:t>prediction variable</w:t>
-      </w:r>
-      <w:r>
-        <w:t>,</w:t>
-      </w:r>
-      <w:r>
-        <w:t xml:space="preserve"> </w:t>
-      </w:r>
-      <w:r>
-        <w:t xml:space="preserve">named </w:t>
-      </w:r>
-      <w:r>
-        <w:rPr>
-          <w:b/>
-          <w:bCs/>
-        </w:rPr>
-        <w:t>p1</w:t>
-      </w:r>
-      <w:r>
-        <w:t>,</w:t>
-      </w:r>
-      <w:r>
-        <w:t xml:space="preserve"> </w:t>
-      </w:r>
-      <w:r>
-        <w:t>is used to determine which of two pixels is selected to be painted</w:t>
-      </w:r>
-      <w:r>
-        <w:t xml:space="preserve">. </w:t>
-      </w:r>
-      <w:r>
-        <w:t xml:space="preserve">The value of </w:t>
-      </w:r>
+        <w:t xml:space="preserve">, </w:t>
+      </w:r>
+      <w:proofErr w:type="spellStart"/>
       <w:r>
         <w:rPr>
           <w:i/>
           <w:iCs/>
         </w:rPr>
-        <w:t>p1</w:t>
-      </w:r>
-      <w:r>
-        <w:t xml:space="preserve"> is obtained by finding the value of the ellipse function</w:t>
-      </w:r>
-      <w:r>
-        <w:t xml:space="preserve"> </w:t>
-      </w:r>
+        <w:t>heightInc</w:t>
+      </w:r>
+      <w:proofErr w:type="spellEnd"/>
       <w:r>
         <w:rPr>
           <w:i/>
           <w:iCs/>
         </w:rPr>
-        <w:t>f(x+1, y-0.5)</w:t>
-      </w:r>
-      <w:r>
-        <w:t xml:space="preserve">, which is a point between </w:t>
-      </w:r>
-      <w:r>
-        <w:t>the East and Southeast neighboring pixels.</w:t>
-      </w:r>
-      <w:r>
-        <w:t xml:space="preserve"> If the value is </w:t>
-      </w:r>
-      <w:r>
-        <w:t xml:space="preserve">less than 1, the </w:t>
-      </w:r>
+        <w:t xml:space="preserve">, </w:t>
+      </w:r>
+      <w:r>
+        <w:t xml:space="preserve">and </w:t>
+      </w:r>
+      <w:proofErr w:type="spellStart"/>
       <w:r>
         <w:rPr>
           <w:i/>
           <w:iCs/>
         </w:rPr>
-        <w:t>East</w:t>
-      </w:r>
-      <w:r>
-        <w:t xml:space="preserve"> pixel is </w:t>
-      </w:r>
-      <w:r>
-        <w:t>selected,</w:t>
-      </w:r>
-      <w:r>
-        <w:t xml:space="preserve"> and</w:t>
-      </w:r>
-      <w:r>
-        <w:t xml:space="preserve"> </w:t>
-      </w:r>
+        <w:t>numSteps</w:t>
+      </w:r>
+      <w:proofErr w:type="spellEnd"/>
       <w:r>
         <w:rPr>
           <w:i/>
           <w:iCs/>
         </w:rPr>
-        <w:t>dx</w:t>
-      </w:r>
-      <w:r>
-        <w:t>,</w:t>
-      </w:r>
-      <w:r>
-        <w:t xml:space="preserve"> the slope</w:t>
-      </w:r>
-      <w:r>
-        <w:t xml:space="preserve"> numerator</w:t>
-      </w:r>
-      <w:r>
-        <w:t>,</w:t>
-      </w:r>
-      <w:r>
-        <w:t xml:space="preserve"> and prediction function</w:t>
-      </w:r>
-      <w:r>
-        <w:t xml:space="preserve"> (</w:t>
-      </w:r>
+        <w:t>.</w:t>
+      </w:r>
+      <w:r>
+        <w:t xml:space="preserve"> </w:t>
+      </w:r>
+      <w:proofErr w:type="spellStart"/>
+      <w:r>
+        <w:t>startHeight</w:t>
+      </w:r>
+      <w:proofErr w:type="spellEnd"/>
+      <w:r>
+        <w:t xml:space="preserve"> sets the height of the first step; </w:t>
+      </w:r>
+      <w:proofErr w:type="spellStart"/>
+      <w:r>
+        <w:t>stepWidth</w:t>
+      </w:r>
+      <w:proofErr w:type="spellEnd"/>
+      <w:r>
+        <w:t xml:space="preserve"> sets the width of each step; </w:t>
+      </w:r>
+      <w:proofErr w:type="spellStart"/>
+      <w:r>
+        <w:t>heightInc</w:t>
+      </w:r>
+      <w:proofErr w:type="spellEnd"/>
+      <w:r>
+        <w:t xml:space="preserve"> sets the change in scale each step iteration applies</w:t>
+      </w:r>
+      <w:r>
+        <w:t xml:space="preserve">; and </w:t>
+      </w:r>
+      <w:proofErr w:type="spellStart"/>
+      <w:r>
+        <w:t>numSteps</w:t>
+      </w:r>
+      <w:proofErr w:type="spellEnd"/>
+      <w:r>
+        <w:t xml:space="preserve"> sets the number of steps to iterate.</w:t>
+      </w:r>
+    </w:p>
+    <w:p>
+      <w:r>
+        <w:tab/>
+        <w:t xml:space="preserve">Before the </w:t>
+      </w:r>
+      <w:r>
+        <w:t>steps are rendered individually, the width</w:t>
+      </w:r>
+      <w:r>
+        <w:t xml:space="preserve"> </w:t>
+      </w:r>
+      <w:r>
+        <w:t xml:space="preserve">of the staircase is computed which is then applied to a translation within a matrix to </w:t>
+      </w:r>
+      <w:r>
+        <w:t xml:space="preserve">center it to the world. </w:t>
+      </w:r>
+      <w:r>
+        <w:t xml:space="preserve">For each staircase, a nested matrix is </w:t>
+      </w:r>
+      <w:r>
+        <w:t>created,</w:t>
+      </w:r>
+      <w:r>
+        <w:t xml:space="preserve"> and two transformations are applied. </w:t>
+      </w:r>
+      <w:r>
+        <w:t xml:space="preserve">1) The cube is </w:t>
+      </w:r>
+      <w:r>
+        <w:t xml:space="preserve">translated </w:t>
+      </w:r>
+      <w:r>
+        <w:t xml:space="preserve">to the right for each cube y the width of </w:t>
+      </w:r>
+      <w:r>
+        <w:t xml:space="preserve">the stair. Each cube is also translated up by half of its height so the bottom lines up with the rest. 2) Each cube is scaled </w:t>
+      </w:r>
+      <w:r>
+        <w:t xml:space="preserve">by the width of each step and the computed height (calculated by adding </w:t>
+      </w:r>
+      <w:proofErr w:type="spellStart"/>
+      <w:r>
+        <w:t>startHeight</w:t>
+      </w:r>
+      <w:proofErr w:type="spellEnd"/>
+      <w:r>
+        <w:t xml:space="preserve"> with </w:t>
+      </w:r>
+      <w:proofErr w:type="spellStart"/>
+      <w:r>
+        <w:t>heightInc</w:t>
+      </w:r>
+      <w:proofErr w:type="spellEnd"/>
+      <w:r>
+        <w:t>).</w:t>
+      </w:r>
+    </w:p>
+    <w:p>
+      <w:pPr>
+        <w:pStyle w:val="Heading2"/>
+      </w:pPr>
+      <w:r>
+        <w:t>3.3 problem3</w:t>
+      </w:r>
+    </w:p>
+    <w:p>
+      <w:r>
+        <w:t xml:space="preserve">This implementation </w:t>
+      </w:r>
+      <w:r>
+        <w:t xml:space="preserve">consists of five </w:t>
+      </w:r>
+      <w:r>
+        <w:t xml:space="preserve">configurable variables: </w:t>
+      </w:r>
+      <w:proofErr w:type="spellStart"/>
       <w:r>
         <w:rPr>
           <w:i/>
           <w:iCs/>
         </w:rPr>
-        <w:t>f(x+2, y</w:t>
+        <w:t>num</w:t>
       </w:r>
       <w:r>
         <w:rPr>
           <w:i/>
           <w:iCs/>
         </w:rPr>
-        <w:t xml:space="preserve"> </w:t>
-      </w:r>
+        <w:t>Rows</w:t>
+      </w:r>
+      <w:proofErr w:type="spellEnd"/>
       <w:r>
         <w:rPr>
           <w:i/>
           <w:iCs/>
         </w:rPr>
-        <w:t>–</w:t>
-      </w:r>
+        <w:t xml:space="preserve">, </w:t>
+      </w:r>
+      <w:proofErr w:type="spellStart"/>
       <w:r>
         <w:rPr>
           <w:i/>
           <w:iCs/>
         </w:rPr>
-        <w:t xml:space="preserve"> </w:t>
-      </w:r>
+        <w:t>numObjsH</w:t>
+      </w:r>
+      <w:proofErr w:type="spellEnd"/>
       <w:r>
         <w:rPr>
           <w:i/>
           <w:iCs/>
         </w:rPr>
-        <w:t>0.5</w:t>
+        <w:t>,</w:t>
       </w:r>
       <w:r>
         <w:rPr>
           <w:i/>
           <w:iCs/>
         </w:rPr>
-        <w:t>))</w:t>
-      </w:r>
-      <w:r>
-        <w:t xml:space="preserve"> are updated for the next iteration.</w:t>
-      </w:r>
-      <w:r>
-        <w:t xml:space="preserve"> If the value is greater or equal to 1, </w:t>
-      </w:r>
-      <w:r>
-        <w:t xml:space="preserve">the </w:t>
-      </w:r>
+        <w:t xml:space="preserve"> </w:t>
+      </w:r>
+      <w:proofErr w:type="spellStart"/>
       <w:r>
         <w:rPr>
           <w:i/>
           <w:iCs/>
         </w:rPr>
-        <w:t>Southeast</w:t>
-      </w:r>
-      <w:r>
-        <w:t xml:space="preserve"> pixel is selected, </w:t>
-      </w:r>
-      <w:r>
-        <w:t xml:space="preserve">and </w:t>
-      </w:r>
+        <w:t>objSize</w:t>
+      </w:r>
+      <w:proofErr w:type="spellEnd"/>
       <w:r>
         <w:rPr>
           <w:i/>
           <w:iCs/>
         </w:rPr>
-        <w:t xml:space="preserve">dx, </w:t>
+        <w:t xml:space="preserve">, </w:t>
       </w:r>
       <w:proofErr w:type="spellStart"/>
       <w:r>
@@ -818,283 +798,140 @@
           <w:i/>
           <w:iCs/>
         </w:rPr>
-        <w:t>dy</w:t>
-      </w:r>
-      <w:proofErr w:type="spellEnd"/>
-      <w:r>
-        <w:t xml:space="preserve"> slope numerator and denominator, and the prediction variable</w:t>
-      </w:r>
-      <w:r>
-        <w:t xml:space="preserve"> </w:t>
-      </w:r>
+        <w:t>horizSpacing</w:t>
+      </w:r>
+      <w:proofErr w:type="spellEnd"/>
       <w:r>
         <w:rPr>
           <w:i/>
           <w:iCs/>
         </w:rPr>
-        <w:t>(f(x+</w:t>
-      </w:r>
+        <w:t xml:space="preserve">, </w:t>
+      </w:r>
+      <w:r>
+        <w:t xml:space="preserve">and </w:t>
+      </w:r>
+      <w:proofErr w:type="spellStart"/>
       <w:r>
         <w:rPr>
           <w:i/>
           <w:iCs/>
         </w:rPr>
-        <w:t>2</w:t>
-      </w:r>
-      <w:r>
-        <w:rPr>
-          <w:i/>
-          <w:iCs/>
-        </w:rPr>
-        <w:t>, y – 3/2))</w:t>
-      </w:r>
-      <w:r>
-        <w:t xml:space="preserve"> are updated for the next iteration.</w:t>
+        <w:t>vertSpacing</w:t>
+      </w:r>
+      <w:proofErr w:type="spellEnd"/>
+      <w:r>
+        <w:t xml:space="preserve">. </w:t>
+      </w:r>
+      <w:proofErr w:type="spellStart"/>
+      <w:r>
+        <w:t>numRows</w:t>
+      </w:r>
+      <w:proofErr w:type="spellEnd"/>
+      <w:r>
+        <w:t xml:space="preserve"> sets the number of rows to render</w:t>
+      </w:r>
+      <w:r>
+        <w:t xml:space="preserve"> the triangle; </w:t>
+      </w:r>
+      <w:proofErr w:type="spellStart"/>
+      <w:r>
+        <w:t>numObjsH</w:t>
+      </w:r>
+      <w:proofErr w:type="spellEnd"/>
+      <w:r>
+        <w:t xml:space="preserve"> sets the number of teapots to render in the initial row; </w:t>
+      </w:r>
+      <w:proofErr w:type="spellStart"/>
+      <w:r>
+        <w:t>objSize</w:t>
+      </w:r>
+      <w:proofErr w:type="spellEnd"/>
+      <w:r>
+        <w:t xml:space="preserve"> </w:t>
+      </w:r>
+      <w:r>
+        <w:t xml:space="preserve">sets the size of each object to render; </w:t>
+      </w:r>
+      <w:proofErr w:type="spellStart"/>
+      <w:r>
+        <w:t>horizSpacing</w:t>
+      </w:r>
+      <w:proofErr w:type="spellEnd"/>
+      <w:r>
+        <w:t xml:space="preserve"> sets the spacing in between each object horizontally; </w:t>
+      </w:r>
+      <w:proofErr w:type="spellStart"/>
+      <w:r>
+        <w:t>vertSpacing</w:t>
+      </w:r>
+      <w:proofErr w:type="spellEnd"/>
+      <w:r>
+        <w:t xml:space="preserve"> sets the spacing in between each row.</w:t>
       </w:r>
     </w:p>
     <w:p>
       <w:r>
         <w:tab/>
-        <w:t>When the slope reaches -1, the second region begins. The second region is computed using another while loop</w:t>
-      </w:r>
-      <w:r>
-        <w:t xml:space="preserve"> that exits on the condition that y is greater than </w:t>
-      </w:r>
-      <w:r>
-        <w:t>0 or</w:t>
-      </w:r>
-      <w:r>
-        <w:t xml:space="preserve"> hits the x-axis. </w:t>
-      </w:r>
-      <w:r>
-        <w:t>A second prediction variable is declared</w:t>
-      </w:r>
-      <w:r>
-        <w:t xml:space="preserve"> </w:t>
-      </w:r>
-      <w:r>
-        <w:rPr>
-          <w:b/>
-          <w:bCs/>
-        </w:rPr>
-        <w:t>p2</w:t>
-      </w:r>
-      <w:r>
-        <w:t xml:space="preserve"> </w:t>
-      </w:r>
-      <w:r>
-        <w:t xml:space="preserve">is similarly used to determine which of the two pixels is selected to be painted. </w:t>
-      </w:r>
-      <w:r>
-        <w:t xml:space="preserve">The value of </w:t>
-      </w:r>
-      <w:r>
-        <w:rPr>
-          <w:i/>
-          <w:iCs/>
-        </w:rPr>
-        <w:t>p2</w:t>
-      </w:r>
-      <w:r>
-        <w:t xml:space="preserve"> is obtained </w:t>
-      </w:r>
-      <w:r>
-        <w:t xml:space="preserve">by the value of the ellipse function </w:t>
-      </w:r>
-      <w:r>
-        <w:rPr>
-          <w:i/>
-          <w:iCs/>
-        </w:rPr>
-        <w:t>f(x</w:t>
-      </w:r>
-      <w:r>
-        <w:rPr>
-          <w:i/>
-          <w:iCs/>
-        </w:rPr>
-        <w:t>+</w:t>
-      </w:r>
-      <w:r>
-        <w:rPr>
-          <w:i/>
-          <w:iCs/>
-        </w:rPr>
-        <w:t>0.5, y</w:t>
-      </w:r>
-      <w:r>
-        <w:rPr>
-          <w:i/>
-          <w:iCs/>
-        </w:rPr>
-        <w:t>-1)</w:t>
-      </w:r>
-      <w:r>
-        <w:t>. If the value is greater than 1</w:t>
-      </w:r>
-      <w:r>
-        <w:t xml:space="preserve">, the </w:t>
-      </w:r>
-      <w:r>
-        <w:rPr>
-          <w:i/>
-          <w:iCs/>
-        </w:rPr>
-        <w:t>South</w:t>
-      </w:r>
-      <w:r>
-        <w:t xml:space="preserve"> pixel is selected</w:t>
-      </w:r>
-      <w:r>
-        <w:t xml:space="preserve">, </w:t>
-      </w:r>
-      <w:proofErr w:type="spellStart"/>
-      <w:r>
-        <w:rPr>
-          <w:i/>
-          <w:iCs/>
-        </w:rPr>
-        <w:t>dy</w:t>
-      </w:r>
-      <w:proofErr w:type="spellEnd"/>
-      <w:r>
-        <w:t xml:space="preserve"> is increased</w:t>
-      </w:r>
-      <w:r>
-        <w:t xml:space="preserve">, and </w:t>
-      </w:r>
-      <w:r>
-        <w:rPr>
-          <w:i/>
-          <w:iCs/>
-        </w:rPr>
-        <w:t>p2</w:t>
-      </w:r>
-      <w:r>
-        <w:t xml:space="preserve"> is updated to </w:t>
-      </w:r>
-      <w:r>
-        <w:rPr>
-          <w:i/>
-          <w:iCs/>
-        </w:rPr>
-        <w:t>f(</w:t>
-      </w:r>
-      <w:r>
-        <w:rPr>
-          <w:i/>
-          <w:iCs/>
-        </w:rPr>
-        <w:t>x+0.5, y-2)</w:t>
-      </w:r>
-      <w:r>
-        <w:t xml:space="preserve">. Otherwise, the </w:t>
-      </w:r>
-      <w:r>
-        <w:rPr>
-          <w:i/>
-          <w:iCs/>
-        </w:rPr>
-        <w:t>Southeast</w:t>
-      </w:r>
-      <w:r>
-        <w:t xml:space="preserve"> pixel is selected</w:t>
-      </w:r>
-      <w:r>
-        <w:t xml:space="preserve">, </w:t>
-      </w:r>
-      <w:r>
-        <w:rPr>
-          <w:i/>
-          <w:iCs/>
-        </w:rPr>
-        <w:t>dx</w:t>
-      </w:r>
-      <w:r>
-        <w:t xml:space="preserve"> and </w:t>
-      </w:r>
-      <w:proofErr w:type="spellStart"/>
-      <w:r>
-        <w:rPr>
-          <w:i/>
-          <w:iCs/>
-        </w:rPr>
-        <w:t>dy</w:t>
-      </w:r>
-      <w:proofErr w:type="spellEnd"/>
-      <w:r>
-        <w:t xml:space="preserve"> are increased, and </w:t>
-      </w:r>
-      <w:r>
-        <w:rPr>
-          <w:i/>
-          <w:iCs/>
-        </w:rPr>
-        <w:t>p2</w:t>
-      </w:r>
-      <w:r>
-        <w:t xml:space="preserve"> is updated to </w:t>
-      </w:r>
-      <w:r>
-        <w:rPr>
-          <w:i/>
-          <w:iCs/>
-        </w:rPr>
-        <w:t>f(x+3/2, y-2)</w:t>
-      </w:r>
-      <w:r>
-        <w:t>.</w:t>
-      </w:r>
-      <w:r>
-        <w:t xml:space="preserve"> After this while loop</w:t>
-      </w:r>
-      <w:r>
-        <w:t xml:space="preserve"> the algorithm is finished and the program exits and saves the bmp file.</w:t>
-      </w:r>
-    </w:p>
-    <w:p>
-      <w:pPr>
-        <w:pStyle w:val="Heading1"/>
-      </w:pPr>
-      <w:r>
-        <w:t>4  Results</w:t>
-      </w:r>
-    </w:p>
-    <w:p>
-      <w:r>
-        <w:t xml:space="preserve">When </w:t>
-      </w:r>
-      <w:proofErr w:type="spellStart"/>
-      <w:r>
-        <w:rPr>
-          <w:i/>
-          <w:iCs/>
-        </w:rPr>
-        <w:t>MidpointEllipse</w:t>
-      </w:r>
-      <w:proofErr w:type="spellEnd"/>
-      <w:r>
-        <w:t xml:space="preserve"> finishes its second </w:t>
-      </w:r>
-      <w:r>
-        <w:t>region, the program will then create a bmp file</w:t>
-      </w:r>
-      <w:r>
-        <w:t>. The image consists of the right half of an ellipse</w:t>
-      </w:r>
-      <w:r>
-        <w:t>, centered vertically,</w:t>
-      </w:r>
-      <w:r>
-        <w:t xml:space="preserve"> drawn in a red color with a black background.</w:t>
-      </w:r>
-    </w:p>
-    <w:p>
-      <w:pPr>
-        <w:pStyle w:val="Heading1"/>
-      </w:pPr>
-      <w:r>
-        <w:t>References</w:t>
+        <w:t>Before each teapot is rendered individually, the width and height of the triangle is computed</w:t>
+      </w:r>
+      <w:r>
+        <w:t xml:space="preserve"> which is then applied to a translation within a matrix to center it to the world in both x and y coordinates. </w:t>
+      </w:r>
+      <w:r>
+        <w:t xml:space="preserve">For each row, the </w:t>
+      </w:r>
+      <w:proofErr w:type="spellStart"/>
+      <w:r>
+        <w:t>rowOffet</w:t>
+      </w:r>
+      <w:proofErr w:type="spellEnd"/>
+      <w:r>
+        <w:t xml:space="preserve"> is computed depending on the </w:t>
+      </w:r>
+      <w:r>
+        <w:t xml:space="preserve">total width of the triangle minus </w:t>
+      </w:r>
+      <w:r>
+        <w:t xml:space="preserve">the space the teapots in the row take up. </w:t>
+      </w:r>
+      <w:r>
+        <w:t xml:space="preserve">This </w:t>
+      </w:r>
+      <w:proofErr w:type="spellStart"/>
+      <w:r>
+        <w:t>rowOffset</w:t>
+      </w:r>
+      <w:proofErr w:type="spellEnd"/>
+      <w:r>
+        <w:t xml:space="preserve"> it then used to translate the row to the right to make each teapot centered.</w:t>
+      </w:r>
+      <w:r>
+        <w:t xml:space="preserve"> Each teapot is also translated </w:t>
+      </w:r>
+      <w:r>
+        <w:t xml:space="preserve">down in accordance </w:t>
+      </w:r>
+      <w:proofErr w:type="gramStart"/>
+      <w:r>
+        <w:t>to</w:t>
+      </w:r>
+      <w:proofErr w:type="gramEnd"/>
+      <w:r>
+        <w:t xml:space="preserve"> the spacing each row takes and the current row number it is.</w:t>
+      </w:r>
+    </w:p>
+    <w:p>
+      <w:pPr>
+        <w:pStyle w:val="Heading2"/>
+      </w:pPr>
+      <w:r>
+        <w:t>3.4 problem4</w:t>
+      </w:r>
+    </w:p>
+    <w:p>
+      <w:r>
+        <w:t>This implementation consists of ten configurable variables:</w:t>
       </w:r>
     </w:p>
     <w:p>
@@ -1102,51 +939,601 @@
         <w:pStyle w:val="ListParagraph"/>
         <w:numPr>
           <w:ilvl w:val="0"/>
-          <w:numId w:val="2"/>
+          <w:numId w:val="3"/>
         </w:numPr>
-      </w:pPr>
-      <w:hyperlink r:id="rId5" w:history="1">
-        <w:r>
-          <w:rPr>
-            <w:rStyle w:val="Hyperlink"/>
-          </w:rPr>
-          <w:t>https://www.geeksforgeeks.org/midpoint-ellipse-drawing-algorithm/</w:t>
-        </w:r>
-      </w:hyperlink>
+        <w:rPr>
+          <w:b/>
+          <w:bCs/>
+        </w:rPr>
+      </w:pPr>
+      <w:proofErr w:type="spellStart"/>
+      <w:r>
+        <w:rPr>
+          <w:b/>
+          <w:bCs/>
+        </w:rPr>
+        <w:t>groundRadius</w:t>
+      </w:r>
+      <w:proofErr w:type="spellEnd"/>
+      <w:r>
+        <w:rPr>
+          <w:b/>
+          <w:bCs/>
+        </w:rPr>
+        <w:t xml:space="preserve">: </w:t>
+      </w:r>
+      <w:r>
+        <w:t>Sets the radius of the ground that the flower sits upon</w:t>
+      </w:r>
+      <w:r>
+        <w:t>.</w:t>
+      </w:r>
     </w:p>
     <w:p>
       <w:pPr>
         <w:pStyle w:val="ListParagraph"/>
         <w:numPr>
           <w:ilvl w:val="0"/>
-          <w:numId w:val="2"/>
+          <w:numId w:val="3"/>
         </w:numPr>
-      </w:pPr>
-      <w:hyperlink r:id="rId6" w:history="1">
-        <w:r>
-          <w:rPr>
-            <w:rStyle w:val="Hyperlink"/>
-          </w:rPr>
-          <w:t>https://www.includehelp.com/computer-graphics/mid-point-ellipse-algorithm.aspx</w:t>
-        </w:r>
-      </w:hyperlink>
+        <w:rPr>
+          <w:b/>
+          <w:bCs/>
+        </w:rPr>
+      </w:pPr>
+      <w:proofErr w:type="spellStart"/>
+      <w:r>
+        <w:rPr>
+          <w:b/>
+          <w:bCs/>
+        </w:rPr>
+        <w:t>groundRoundness</w:t>
+      </w:r>
+      <w:proofErr w:type="spellEnd"/>
+      <w:r>
+        <w:rPr>
+          <w:b/>
+          <w:bCs/>
+        </w:rPr>
+        <w:t xml:space="preserve">: </w:t>
+      </w:r>
+      <w:r>
+        <w:t>Sets how spherical the ground is. 0 is perfectly flat, 1 is a sphere.</w:t>
+      </w:r>
     </w:p>
     <w:p>
       <w:pPr>
         <w:pStyle w:val="ListParagraph"/>
         <w:numPr>
           <w:ilvl w:val="0"/>
-          <w:numId w:val="2"/>
+          <w:numId w:val="3"/>
         </w:numPr>
-      </w:pPr>
-      <w:hyperlink r:id="rId7" w:history="1">
-        <w:r>
-          <w:rPr>
-            <w:rStyle w:val="Hyperlink"/>
-          </w:rPr>
-          <w:t>https://www.cpp.edu/~raheja/CS445/MEA.pdf</w:t>
-        </w:r>
-      </w:hyperlink>
+        <w:rPr>
+          <w:b/>
+          <w:bCs/>
+        </w:rPr>
+      </w:pPr>
+      <w:proofErr w:type="spellStart"/>
+      <w:r>
+        <w:rPr>
+          <w:b/>
+          <w:bCs/>
+        </w:rPr>
+        <w:t>stemHeight</w:t>
+      </w:r>
+      <w:proofErr w:type="spellEnd"/>
+      <w:r>
+        <w:rPr>
+          <w:b/>
+          <w:bCs/>
+        </w:rPr>
+        <w:t xml:space="preserve">: </w:t>
+      </w:r>
+      <w:r>
+        <w:t>Sets how high the stem of the flower is.</w:t>
+      </w:r>
+    </w:p>
+    <w:p>
+      <w:pPr>
+        <w:pStyle w:val="ListParagraph"/>
+        <w:numPr>
+          <w:ilvl w:val="0"/>
+          <w:numId w:val="3"/>
+        </w:numPr>
+        <w:rPr>
+          <w:b/>
+          <w:bCs/>
+        </w:rPr>
+      </w:pPr>
+      <w:proofErr w:type="spellStart"/>
+      <w:r>
+        <w:rPr>
+          <w:b/>
+          <w:bCs/>
+        </w:rPr>
+        <w:t>stemRadius</w:t>
+      </w:r>
+      <w:proofErr w:type="spellEnd"/>
+      <w:r>
+        <w:rPr>
+          <w:b/>
+          <w:bCs/>
+        </w:rPr>
+        <w:t xml:space="preserve">: </w:t>
+      </w:r>
+      <w:r>
+        <w:t>Sets how thick the stem of the flower is.</w:t>
+      </w:r>
+    </w:p>
+    <w:p>
+      <w:pPr>
+        <w:pStyle w:val="ListParagraph"/>
+        <w:numPr>
+          <w:ilvl w:val="0"/>
+          <w:numId w:val="3"/>
+        </w:numPr>
+        <w:rPr>
+          <w:b/>
+          <w:bCs/>
+        </w:rPr>
+      </w:pPr>
+      <w:proofErr w:type="spellStart"/>
+      <w:r>
+        <w:rPr>
+          <w:b/>
+          <w:bCs/>
+        </w:rPr>
+        <w:lastRenderedPageBreak/>
+        <w:t>flowerAngle</w:t>
+      </w:r>
+      <w:proofErr w:type="spellEnd"/>
+      <w:r>
+        <w:rPr>
+          <w:b/>
+          <w:bCs/>
+        </w:rPr>
+        <w:t xml:space="preserve">: </w:t>
+      </w:r>
+      <w:r>
+        <w:t>Sets the angle the flower is to the stem.</w:t>
+      </w:r>
+    </w:p>
+    <w:p>
+      <w:pPr>
+        <w:pStyle w:val="ListParagraph"/>
+        <w:numPr>
+          <w:ilvl w:val="0"/>
+          <w:numId w:val="3"/>
+        </w:numPr>
+        <w:rPr>
+          <w:b/>
+          <w:bCs/>
+        </w:rPr>
+      </w:pPr>
+      <w:proofErr w:type="spellStart"/>
+      <w:r>
+        <w:rPr>
+          <w:b/>
+          <w:bCs/>
+        </w:rPr>
+        <w:t>flowerBaseWidth</w:t>
+      </w:r>
+      <w:proofErr w:type="spellEnd"/>
+      <w:r>
+        <w:rPr>
+          <w:b/>
+          <w:bCs/>
+        </w:rPr>
+        <w:t xml:space="preserve">: </w:t>
+      </w:r>
+      <w:r>
+        <w:t xml:space="preserve">Sets the width of the </w:t>
+      </w:r>
+      <w:r>
+        <w:t>base</w:t>
+      </w:r>
+      <w:r>
+        <w:t xml:space="preserve"> that the</w:t>
+      </w:r>
+      <w:r>
+        <w:t xml:space="preserve"> flower petals</w:t>
+      </w:r>
+      <w:r>
+        <w:t xml:space="preserve"> are attached to</w:t>
+      </w:r>
+      <w:r>
+        <w:t>.</w:t>
+      </w:r>
+    </w:p>
+    <w:p>
+      <w:pPr>
+        <w:pStyle w:val="ListParagraph"/>
+        <w:numPr>
+          <w:ilvl w:val="0"/>
+          <w:numId w:val="3"/>
+        </w:numPr>
+        <w:rPr>
+          <w:b/>
+          <w:bCs/>
+        </w:rPr>
+      </w:pPr>
+      <w:proofErr w:type="spellStart"/>
+      <w:r>
+        <w:rPr>
+          <w:b/>
+          <w:bCs/>
+        </w:rPr>
+        <w:t>flowerBaseDepth</w:t>
+      </w:r>
+      <w:proofErr w:type="spellEnd"/>
+      <w:r>
+        <w:rPr>
+          <w:b/>
+          <w:bCs/>
+        </w:rPr>
+        <w:t xml:space="preserve">: </w:t>
+      </w:r>
+      <w:r>
+        <w:t xml:space="preserve">Sets the depth of the base </w:t>
+      </w:r>
+      <w:r>
+        <w:t>that the flower petals are attached to</w:t>
+      </w:r>
+      <w:r>
+        <w:t>.</w:t>
+      </w:r>
+    </w:p>
+    <w:p>
+      <w:pPr>
+        <w:pStyle w:val="ListParagraph"/>
+        <w:numPr>
+          <w:ilvl w:val="0"/>
+          <w:numId w:val="3"/>
+        </w:numPr>
+        <w:rPr>
+          <w:b/>
+          <w:bCs/>
+        </w:rPr>
+      </w:pPr>
+      <w:proofErr w:type="spellStart"/>
+      <w:r>
+        <w:rPr>
+          <w:b/>
+          <w:bCs/>
+        </w:rPr>
+        <w:t>petalWidth</w:t>
+      </w:r>
+      <w:proofErr w:type="spellEnd"/>
+      <w:r>
+        <w:rPr>
+          <w:b/>
+          <w:bCs/>
+        </w:rPr>
+        <w:t xml:space="preserve">: </w:t>
+      </w:r>
+      <w:r>
+        <w:t>Sets the width of each flower petal triangle.</w:t>
+      </w:r>
+    </w:p>
+    <w:p>
+      <w:pPr>
+        <w:pStyle w:val="ListParagraph"/>
+        <w:numPr>
+          <w:ilvl w:val="0"/>
+          <w:numId w:val="3"/>
+        </w:numPr>
+        <w:rPr>
+          <w:b/>
+          <w:bCs/>
+        </w:rPr>
+      </w:pPr>
+      <w:proofErr w:type="spellStart"/>
+      <w:r>
+        <w:rPr>
+          <w:b/>
+          <w:bCs/>
+        </w:rPr>
+        <w:t>petalHeight</w:t>
+      </w:r>
+      <w:proofErr w:type="spellEnd"/>
+      <w:r>
+        <w:rPr>
+          <w:b/>
+          <w:bCs/>
+        </w:rPr>
+        <w:t xml:space="preserve">: </w:t>
+      </w:r>
+      <w:r>
+        <w:t>Sets the height of each flower petal triangle.</w:t>
+      </w:r>
+    </w:p>
+    <w:p>
+      <w:pPr>
+        <w:pStyle w:val="ListParagraph"/>
+        <w:numPr>
+          <w:ilvl w:val="0"/>
+          <w:numId w:val="3"/>
+        </w:numPr>
+        <w:rPr>
+          <w:b/>
+          <w:bCs/>
+        </w:rPr>
+      </w:pPr>
+      <w:proofErr w:type="spellStart"/>
+      <w:r>
+        <w:rPr>
+          <w:b/>
+          <w:bCs/>
+        </w:rPr>
+        <w:t>numPetals</w:t>
+      </w:r>
+      <w:proofErr w:type="spellEnd"/>
+      <w:r>
+        <w:rPr>
+          <w:b/>
+          <w:bCs/>
+        </w:rPr>
+        <w:t xml:space="preserve">: </w:t>
+      </w:r>
+      <w:r>
+        <w:t xml:space="preserve">Sets the number of flower petals </w:t>
+      </w:r>
+      <w:r>
+        <w:t>on the flower.</w:t>
+      </w:r>
+    </w:p>
+    <w:p>
+      <w:r>
+        <w:t xml:space="preserve">This complex shape uses a maximum of three nested </w:t>
+      </w:r>
+      <w:proofErr w:type="spellStart"/>
+      <w:r>
+        <w:t>matricies</w:t>
+      </w:r>
+      <w:proofErr w:type="spellEnd"/>
+      <w:r>
+        <w:t>. The first matrix translates the flower down</w:t>
+      </w:r>
+      <w:r>
+        <w:t xml:space="preserve"> by half of the stem height to ensure that it doesn’t get cut off from the top. Then, the second layer of </w:t>
+      </w:r>
+      <w:proofErr w:type="spellStart"/>
+      <w:r>
+        <w:t>matricies</w:t>
+      </w:r>
+      <w:proofErr w:type="spellEnd"/>
+      <w:r>
+        <w:t xml:space="preserve"> draws the hill the flower </w:t>
+      </w:r>
+      <w:r>
+        <w:t>sits on, then draws the stem</w:t>
+      </w:r>
+      <w:r>
+        <w:t xml:space="preserve"> and the base of the flower petals. Then the third matrix level </w:t>
+      </w:r>
+      <w:r>
+        <w:t xml:space="preserve">draws the flower petals </w:t>
+      </w:r>
+      <w:r>
+        <w:t>in a circle around the base of the flower using triangles.</w:t>
+      </w:r>
+    </w:p>
+    <w:p>
+      <w:pPr>
+        <w:pStyle w:val="Heading1"/>
+      </w:pPr>
+      <w:r>
+        <w:t>4  Results</w:t>
+      </w:r>
+    </w:p>
+    <w:p>
+      <w:r>
+        <w:t xml:space="preserve">Each of these implementations </w:t>
+      </w:r>
+      <w:r>
+        <w:t>result in a render that is very close to the examples given in the assignment requirements</w:t>
+      </w:r>
+      <w:r>
+        <w:t>. The fourth problem results with a render of a very rudimentary sunflower</w:t>
+      </w:r>
+      <w:r>
+        <w:t xml:space="preserve"> that displays how </w:t>
+      </w:r>
+      <w:r>
+        <w:t>nested matrices can be used effectively.</w:t>
+      </w:r>
+    </w:p>
+    <w:p>
+      <w:pPr>
+        <w:pStyle w:val="Heading2"/>
+      </w:pPr>
+      <w:r>
+        <w:lastRenderedPageBreak/>
+        <w:t>Problem 1 Result (Fig 4.1):</w:t>
+      </w:r>
+    </w:p>
+    <w:p>
+      <w:r>
+        <w:drawing>
+          <wp:inline distT="0" distB="0" distL="0" distR="0" wp14:anchorId="51924707" wp14:editId="3380DD81">
+            <wp:extent cx="5943600" cy="4691380"/>
+            <wp:effectExtent l="0" t="0" r="0" b="0"/>
+            <wp:docPr id="1" name="Picture 1"/>
+            <wp:cNvGraphicFramePr>
+              <a:graphicFrameLocks xmlns:a="http://schemas.openxmlformats.org/drawingml/2006/main" noChangeAspect="1"/>
+            </wp:cNvGraphicFramePr>
+            <a:graphic xmlns:a="http://schemas.openxmlformats.org/drawingml/2006/main">
+              <a:graphicData uri="http://schemas.openxmlformats.org/drawingml/2006/picture">
+                <pic:pic xmlns:pic="http://schemas.openxmlformats.org/drawingml/2006/picture">
+                  <pic:nvPicPr>
+                    <pic:cNvPr id="1" name=""/>
+                    <pic:cNvPicPr/>
+                  </pic:nvPicPr>
+                  <pic:blipFill>
+                    <a:blip r:embed="rId5"/>
+                    <a:stretch>
+                      <a:fillRect/>
+                    </a:stretch>
+                  </pic:blipFill>
+                  <pic:spPr>
+                    <a:xfrm>
+                      <a:off x="0" y="0"/>
+                      <a:ext cx="5943600" cy="4691380"/>
+                    </a:xfrm>
+                    <a:prstGeom prst="rect">
+                      <a:avLst/>
+                    </a:prstGeom>
+                  </pic:spPr>
+                </pic:pic>
+              </a:graphicData>
+            </a:graphic>
+          </wp:inline>
+        </w:drawing>
+      </w:r>
+    </w:p>
+    <w:p>
+      <w:pPr>
+        <w:pStyle w:val="Heading2"/>
+      </w:pPr>
+      <w:r>
+        <w:lastRenderedPageBreak/>
+        <w:t>Problem 2 Result (Fig 4.2):</w:t>
+      </w:r>
+    </w:p>
+    <w:p>
+      <w:r>
+        <w:drawing>
+          <wp:inline distT="0" distB="0" distL="0" distR="0" wp14:anchorId="008E47AB" wp14:editId="55CFE6A5">
+            <wp:extent cx="5943600" cy="4698365"/>
+            <wp:effectExtent l="0" t="0" r="0" b="6985"/>
+            <wp:docPr id="2" name="Picture 2"/>
+            <wp:cNvGraphicFramePr>
+              <a:graphicFrameLocks xmlns:a="http://schemas.openxmlformats.org/drawingml/2006/main" noChangeAspect="1"/>
+            </wp:cNvGraphicFramePr>
+            <a:graphic xmlns:a="http://schemas.openxmlformats.org/drawingml/2006/main">
+              <a:graphicData uri="http://schemas.openxmlformats.org/drawingml/2006/picture">
+                <pic:pic xmlns:pic="http://schemas.openxmlformats.org/drawingml/2006/picture">
+                  <pic:nvPicPr>
+                    <pic:cNvPr id="1" name=""/>
+                    <pic:cNvPicPr/>
+                  </pic:nvPicPr>
+                  <pic:blipFill>
+                    <a:blip r:embed="rId6"/>
+                    <a:stretch>
+                      <a:fillRect/>
+                    </a:stretch>
+                  </pic:blipFill>
+                  <pic:spPr>
+                    <a:xfrm>
+                      <a:off x="0" y="0"/>
+                      <a:ext cx="5943600" cy="4698365"/>
+                    </a:xfrm>
+                    <a:prstGeom prst="rect">
+                      <a:avLst/>
+                    </a:prstGeom>
+                  </pic:spPr>
+                </pic:pic>
+              </a:graphicData>
+            </a:graphic>
+          </wp:inline>
+        </w:drawing>
+      </w:r>
+    </w:p>
+    <w:p>
+      <w:pPr>
+        <w:pStyle w:val="Heading2"/>
+      </w:pPr>
+      <w:r>
+        <w:lastRenderedPageBreak/>
+        <w:t>Problem 3 Result (Fig 4.3):</w:t>
+      </w:r>
+    </w:p>
+    <w:p>
+      <w:r>
+        <w:drawing>
+          <wp:inline distT="0" distB="0" distL="0" distR="0" wp14:anchorId="1D0DE977" wp14:editId="5FB757B1">
+            <wp:extent cx="5943600" cy="4674870"/>
+            <wp:effectExtent l="0" t="0" r="0" b="0"/>
+            <wp:docPr id="3" name="Picture 3"/>
+            <wp:cNvGraphicFramePr>
+              <a:graphicFrameLocks xmlns:a="http://schemas.openxmlformats.org/drawingml/2006/main" noChangeAspect="1"/>
+            </wp:cNvGraphicFramePr>
+            <a:graphic xmlns:a="http://schemas.openxmlformats.org/drawingml/2006/main">
+              <a:graphicData uri="http://schemas.openxmlformats.org/drawingml/2006/picture">
+                <pic:pic xmlns:pic="http://schemas.openxmlformats.org/drawingml/2006/picture">
+                  <pic:nvPicPr>
+                    <pic:cNvPr id="1" name=""/>
+                    <pic:cNvPicPr/>
+                  </pic:nvPicPr>
+                  <pic:blipFill>
+                    <a:blip r:embed="rId7"/>
+                    <a:stretch>
+                      <a:fillRect/>
+                    </a:stretch>
+                  </pic:blipFill>
+                  <pic:spPr>
+                    <a:xfrm>
+                      <a:off x="0" y="0"/>
+                      <a:ext cx="5943600" cy="4674870"/>
+                    </a:xfrm>
+                    <a:prstGeom prst="rect">
+                      <a:avLst/>
+                    </a:prstGeom>
+                  </pic:spPr>
+                </pic:pic>
+              </a:graphicData>
+            </a:graphic>
+          </wp:inline>
+        </w:drawing>
+      </w:r>
+    </w:p>
+    <w:p>
+      <w:pPr>
+        <w:pStyle w:val="Heading2"/>
+      </w:pPr>
+      <w:r>
+        <w:lastRenderedPageBreak/>
+        <w:t>Problem 4 Result (Fig 4.4):</w:t>
+      </w:r>
+    </w:p>
+    <w:p>
+      <w:r>
+        <w:drawing>
+          <wp:inline distT="0" distB="0" distL="0" distR="0" wp14:anchorId="2B8A68A3" wp14:editId="60D8E6B0">
+            <wp:extent cx="5943600" cy="4687570"/>
+            <wp:effectExtent l="0" t="0" r="0" b="0"/>
+            <wp:docPr id="4" name="Picture 4"/>
+            <wp:cNvGraphicFramePr>
+              <a:graphicFrameLocks xmlns:a="http://schemas.openxmlformats.org/drawingml/2006/main" noChangeAspect="1"/>
+            </wp:cNvGraphicFramePr>
+            <a:graphic xmlns:a="http://schemas.openxmlformats.org/drawingml/2006/main">
+              <a:graphicData uri="http://schemas.openxmlformats.org/drawingml/2006/picture">
+                <pic:pic xmlns:pic="http://schemas.openxmlformats.org/drawingml/2006/picture">
+                  <pic:nvPicPr>
+                    <pic:cNvPr id="1" name=""/>
+                    <pic:cNvPicPr/>
+                  </pic:nvPicPr>
+                  <pic:blipFill>
+                    <a:blip r:embed="rId8"/>
+                    <a:stretch>
+                      <a:fillRect/>
+                    </a:stretch>
+                  </pic:blipFill>
+                  <pic:spPr>
+                    <a:xfrm>
+                      <a:off x="0" y="0"/>
+                      <a:ext cx="5943600" cy="4687570"/>
+                    </a:xfrm>
+                    <a:prstGeom prst="rect">
+                      <a:avLst/>
+                    </a:prstGeom>
+                  </pic:spPr>
+                </pic:pic>
+              </a:graphicData>
+            </a:graphic>
+          </wp:inline>
+        </w:drawing>
+      </w:r>
     </w:p>
     <w:sectPr>
       <w:pgSz w:w="12240" w:h="15840"/>
@@ -1386,11 +1773,100 @@
       </w:rPr>
     </w:lvl>
   </w:abstractNum>
+  <w:abstractNum w:abstractNumId="2" w15:restartNumberingAfterBreak="0">
+    <w:nsid w:val="71191902"/>
+    <w:multiLevelType w:val="hybridMultilevel"/>
+    <w:tmpl w:val="4D1452E2"/>
+    <w:lvl w:ilvl="0" w:tplc="0409000F">
+      <w:start w:val="1"/>
+      <w:numFmt w:val="decimal"/>
+      <w:lvlText w:val="%1."/>
+      <w:lvlJc w:val="left"/>
+      <w:pPr>
+        <w:ind w:left="720" w:hanging="360"/>
+      </w:pPr>
+    </w:lvl>
+    <w:lvl w:ilvl="1" w:tplc="04090019" w:tentative="1">
+      <w:start w:val="1"/>
+      <w:numFmt w:val="lowerLetter"/>
+      <w:lvlText w:val="%2."/>
+      <w:lvlJc w:val="left"/>
+      <w:pPr>
+        <w:ind w:left="1440" w:hanging="360"/>
+      </w:pPr>
+    </w:lvl>
+    <w:lvl w:ilvl="2" w:tplc="0409001B" w:tentative="1">
+      <w:start w:val="1"/>
+      <w:numFmt w:val="lowerRoman"/>
+      <w:lvlText w:val="%3."/>
+      <w:lvlJc w:val="right"/>
+      <w:pPr>
+        <w:ind w:left="2160" w:hanging="180"/>
+      </w:pPr>
+    </w:lvl>
+    <w:lvl w:ilvl="3" w:tplc="0409000F" w:tentative="1">
+      <w:start w:val="1"/>
+      <w:numFmt w:val="decimal"/>
+      <w:lvlText w:val="%4."/>
+      <w:lvlJc w:val="left"/>
+      <w:pPr>
+        <w:ind w:left="2880" w:hanging="360"/>
+      </w:pPr>
+    </w:lvl>
+    <w:lvl w:ilvl="4" w:tplc="04090019" w:tentative="1">
+      <w:start w:val="1"/>
+      <w:numFmt w:val="lowerLetter"/>
+      <w:lvlText w:val="%5."/>
+      <w:lvlJc w:val="left"/>
+      <w:pPr>
+        <w:ind w:left="3600" w:hanging="360"/>
+      </w:pPr>
+    </w:lvl>
+    <w:lvl w:ilvl="5" w:tplc="0409001B" w:tentative="1">
+      <w:start w:val="1"/>
+      <w:numFmt w:val="lowerRoman"/>
+      <w:lvlText w:val="%6."/>
+      <w:lvlJc w:val="right"/>
+      <w:pPr>
+        <w:ind w:left="4320" w:hanging="180"/>
+      </w:pPr>
+    </w:lvl>
+    <w:lvl w:ilvl="6" w:tplc="0409000F" w:tentative="1">
+      <w:start w:val="1"/>
+      <w:numFmt w:val="decimal"/>
+      <w:lvlText w:val="%7."/>
+      <w:lvlJc w:val="left"/>
+      <w:pPr>
+        <w:ind w:left="5040" w:hanging="360"/>
+      </w:pPr>
+    </w:lvl>
+    <w:lvl w:ilvl="7" w:tplc="04090019" w:tentative="1">
+      <w:start w:val="1"/>
+      <w:numFmt w:val="lowerLetter"/>
+      <w:lvlText w:val="%8."/>
+      <w:lvlJc w:val="left"/>
+      <w:pPr>
+        <w:ind w:left="5760" w:hanging="360"/>
+      </w:pPr>
+    </w:lvl>
+    <w:lvl w:ilvl="8" w:tplc="0409001B" w:tentative="1">
+      <w:start w:val="1"/>
+      <w:numFmt w:val="lowerRoman"/>
+      <w:lvlText w:val="%9."/>
+      <w:lvlJc w:val="right"/>
+      <w:pPr>
+        <w:ind w:left="6480" w:hanging="180"/>
+      </w:pPr>
+    </w:lvl>
+  </w:abstractNum>
   <w:num w:numId="1">
     <w:abstractNumId w:val="0"/>
   </w:num>
   <w:num w:numId="2">
     <w:abstractNumId w:val="1"/>
+  </w:num>
+  <w:num w:numId="3">
+    <w:abstractNumId w:val="2"/>
   </w:num>
 </w:numbering>
 </file>
@@ -1851,7 +2327,6 @@
     <w:next w:val="Normal"/>
     <w:link w:val="Heading3Char"/>
     <w:uiPriority w:val="9"/>
-    <w:semiHidden/>
     <w:unhideWhenUsed/>
     <w:qFormat/>
     <w:rsid w:val="00422970"/>
@@ -2051,7 +2526,6 @@
     <w:basedOn w:val="DefaultParagraphFont"/>
     <w:link w:val="Heading3"/>
     <w:uiPriority w:val="9"/>
-    <w:semiHidden/>
     <w:rsid w:val="00422970"/>
     <w:rPr>
       <w:rFonts w:asciiTheme="majorHAnsi" w:eastAsiaTheme="majorEastAsia" w:hAnsiTheme="majorHAnsi"/>

</xml_diff>